<commit_message>
adding data to supplement
</commit_message>
<xml_diff>
--- a/supplement/compare_means_lineup_instr.docx
+++ b/supplement/compare_means_lineup_instr.docx
@@ -5252,6 +5252,7 @@
       <w:pPr>
         <w:pStyle w:val="CommentText"/>
         <w:rPr>
+          <w:rStyle w:val="Hyperlink"/>
           <w:rFonts w:asciiTheme="minorHAnsi" w:hAnsiTheme="minorHAnsi" w:cstheme="minorHAnsi"/>
         </w:rPr>
       </w:pPr>
@@ -5270,6 +5271,29 @@
           <w:t>http://www.science.oregonstate.edu/~schaferd/Sleuth/files/case0101.csv</w:t>
         </w:r>
       </w:hyperlink>
+    </w:p>
+    <w:p>
+      <w:pPr>
+        <w:pStyle w:val="CommentText"/>
+        <w:rPr>
+          <w:rStyle w:val="Hyperlink"/>
+          <w:rFonts w:asciiTheme="minorHAnsi" w:hAnsiTheme="minorHAnsi" w:cstheme="minorHAnsi"/>
+        </w:rPr>
+      </w:pPr>
+    </w:p>
+    <w:p>
+      <w:pPr>
+        <w:pStyle w:val="CommentText"/>
+        <w:rPr>
+          <w:rFonts w:asciiTheme="minorHAnsi" w:hAnsiTheme="minorHAnsi" w:cstheme="minorHAnsi"/>
+        </w:rPr>
+      </w:pPr>
+      <w:r>
+        <w:t xml:space="preserve">Or from the supplement of this </w:t>
+      </w:r>
+      <w:r>
+        <w:t>article.</w:t>
+      </w:r>
     </w:p>
   </w:comment>
   <w:comment w:id="4" w:author="Adam Loy" w:date="2021-01-29T10:36:00Z" w:initials="AL">

</xml_diff>